<commit_message>
ajout de algebre relationnelle
</commit_message>
<xml_diff>
--- a/tp3/2153068_2148614_2146454.docx
+++ b/tp3/2153068_2148614_2146454.docx
@@ -391,21 +391,7 @@
           <w:rFonts w:ascii="Verdana" w:hAnsi="Verdana"/>
           <w:b/>
         </w:rPr>
-        <w:t>[</w:t>
-      </w:r>
-      <w:r>
-        <w:rPr>
-          <w:rFonts w:ascii="Verdana" w:hAnsi="Verdana"/>
-          <w:b/>
-        </w:rPr>
-        <w:t xml:space="preserve">Nom Étudiant </w:t>
-      </w:r>
-      <w:r>
-        <w:rPr>
-          <w:rFonts w:ascii="Verdana" w:hAnsi="Verdana"/>
-          <w:b/>
-        </w:rPr>
-        <w:t>3]</w:t>
+        <w:t>Alexis Desforges</w:t>
       </w:r>
     </w:p>
     <w:p>
@@ -446,17 +432,8 @@
           <w:rFonts w:ascii="Verdana" w:hAnsi="Verdana"/>
           <w:b/>
         </w:rPr>
-        <w:t xml:space="preserve">Jean-Simon </w:t>
-      </w:r>
-      <w:proofErr w:type="spellStart"/>
-      <w:r>
-        <w:rPr>
-          <w:rFonts w:ascii="Verdana" w:hAnsi="Verdana"/>
-          <w:b/>
-        </w:rPr>
-        <w:t>Marrocco</w:t>
-      </w:r>
-      <w:proofErr w:type="spellEnd"/>
+        <w:t>Jean-Simon Marrocco</w:t>
+      </w:r>
     </w:p>
     <w:p>
       <w:pPr>
@@ -904,13 +881,13 @@
       <w:lang w:val="fr-CA"/>
     </w:rPr>
   </w:style>
-  <w:style w:type="character" w:default="1" w:styleId="DefaultParagraphFont">
+  <w:style w:type="character" w:default="1" w:styleId="Policepardfaut">
     <w:name w:val="Default Paragraph Font"/>
     <w:uiPriority w:val="1"/>
     <w:semiHidden/>
     <w:unhideWhenUsed/>
   </w:style>
-  <w:style w:type="table" w:default="1" w:styleId="TableNormal">
+  <w:style w:type="table" w:default="1" w:styleId="TableauNormal">
     <w:name w:val="Normal Table"/>
     <w:uiPriority w:val="99"/>
     <w:semiHidden/>
@@ -925,16 +902,16 @@
       </w:tblCellMar>
     </w:tblPr>
   </w:style>
-  <w:style w:type="numbering" w:default="1" w:styleId="NoList">
+  <w:style w:type="numbering" w:default="1" w:styleId="Aucuneliste">
     <w:name w:val="No List"/>
     <w:uiPriority w:val="99"/>
     <w:semiHidden/>
     <w:unhideWhenUsed/>
   </w:style>
-  <w:style w:type="paragraph" w:styleId="BalloonText">
+  <w:style w:type="paragraph" w:styleId="Textedebulles">
     <w:name w:val="Balloon Text"/>
     <w:basedOn w:val="Normal"/>
-    <w:link w:val="BalloonTextChar"/>
+    <w:link w:val="TextedebullesCar"/>
     <w:uiPriority w:val="99"/>
     <w:semiHidden/>
     <w:unhideWhenUsed/>
@@ -948,10 +925,10 @@
       <w:szCs w:val="16"/>
     </w:rPr>
   </w:style>
-  <w:style w:type="character" w:customStyle="1" w:styleId="BalloonTextChar">
-    <w:name w:val="Balloon Text Char"/>
-    <w:basedOn w:val="DefaultParagraphFont"/>
-    <w:link w:val="BalloonText"/>
+  <w:style w:type="character" w:customStyle="1" w:styleId="TextedebullesCar">
+    <w:name w:val="Texte de bulles Car"/>
+    <w:basedOn w:val="Policepardfaut"/>
+    <w:link w:val="Textedebulles"/>
     <w:uiPriority w:val="99"/>
     <w:semiHidden/>
     <w:rsid w:val="00481AE8"/>

</xml_diff>